<commit_message>
Minor update to description.
</commit_message>
<xml_diff>
--- a/Docs/Pizza Factory Solution.docx
+++ b/Docs/Pizza Factory Solution.docx
@@ -39,7 +39,19 @@
     </w:p>
     <w:p>
       <w:r>
-        <w:t>There are three main classes in this application:</w:t>
+        <w:t>This is a C# console application.</w:t>
+      </w:r>
+      <w:r>
+        <w:br/>
+      </w:r>
+      <w:r>
+        <w:t>There are three main classe</w:t>
+      </w:r>
+      <w:r>
+        <w:t>s</w:t>
+      </w:r>
+      <w:r>
+        <w:t>:</w:t>
       </w:r>
     </w:p>
     <w:p>
@@ -574,6 +586,7 @@
     <w:lsdException w:name="HTML Sample" w:semiHidden="1" w:unhideWhenUsed="1"/>
     <w:lsdException w:name="HTML Typewriter" w:semiHidden="1" w:unhideWhenUsed="1"/>
     <w:lsdException w:name="HTML Variable" w:semiHidden="1" w:unhideWhenUsed="1"/>
+    <w:lsdException w:name="Normal Table" w:semiHidden="1" w:unhideWhenUsed="1"/>
     <w:lsdException w:name="annotation subject" w:semiHidden="1" w:unhideWhenUsed="1"/>
     <w:lsdException w:name="No List" w:semiHidden="1" w:unhideWhenUsed="1"/>
     <w:lsdException w:name="Outline List 1" w:semiHidden="1" w:unhideWhenUsed="1"/>
@@ -620,8 +633,10 @@
     <w:lsdException w:name="Table Subtle 2" w:semiHidden="1" w:unhideWhenUsed="1"/>
     <w:lsdException w:name="Table Web 1" w:semiHidden="1" w:unhideWhenUsed="1"/>
     <w:lsdException w:name="Table Web 2" w:semiHidden="1" w:unhideWhenUsed="1"/>
+    <w:lsdException w:name="Table Web 3" w:semiHidden="1" w:unhideWhenUsed="1"/>
     <w:lsdException w:name="Balloon Text" w:semiHidden="1" w:unhideWhenUsed="1"/>
     <w:lsdException w:name="Table Grid" w:uiPriority="39"/>
+    <w:lsdException w:name="Table Theme" w:semiHidden="1" w:unhideWhenUsed="1"/>
     <w:lsdException w:name="Placeholder Text" w:semiHidden="1"/>
     <w:lsdException w:name="No Spacing" w:uiPriority="1" w:qFormat="1"/>
     <w:lsdException w:name="Light Shading" w:uiPriority="60"/>

</xml_diff>